<commit_message>
Axplanation aded to callgraph
</commit_message>
<xml_diff>
--- a/1st_assignment/Call graph.docx
+++ b/1st_assignment/Call graph.docx
@@ -1,10 +1,10 @@
 
 <file path=word/document.xml><?xml version="1.0" encoding="utf-8"?>
-<w:document xmlns:wpc="http://schemas.microsoft.com/office/word/2010/wordprocessingCanvas" xmlns:cx="http://schemas.microsoft.com/office/drawing/2014/chartex" xmlns:cx1="http://schemas.microsoft.com/office/drawing/2015/9/8/chartex" xmlns:cx2="http://schemas.microsoft.com/office/drawing/2015/10/21/chartex" xmlns:cx3="http://schemas.microsoft.com/office/drawing/2016/5/9/chartex" xmlns:cx4="http://schemas.microsoft.com/office/drawing/2016/5/10/chartex" xmlns:cx5="http://schemas.microsoft.com/office/drawing/2016/5/11/chartex" xmlns:cx6="http://schemas.microsoft.com/office/drawing/2016/5/12/chartex" xmlns:cx7="http://schemas.microsoft.com/office/drawing/2016/5/13/chartex" xmlns:cx8="http://schemas.microsoft.com/office/drawing/2016/5/14/chartex" xmlns:mc="http://schemas.openxmlformats.org/markup-compatibility/2006" xmlns:aink="http://schemas.microsoft.com/office/drawing/2016/ink" xmlns:am3d="http://schemas.microsoft.com/office/drawing/2017/model3d" xmlns:o="urn:schemas-microsoft-com:office:office" xmlns:r="http://schemas.openxmlformats.org/officeDocument/2006/relationships" xmlns:m="http://schemas.openxmlformats.org/officeDocument/2006/math" xmlns:v="urn:schemas-microsoft-com:vml" xmlns:wp14="http://schemas.microsoft.com/office/word/2010/wordprocessingDrawing" xmlns:wp="http://schemas.openxmlformats.org/drawingml/2006/wordprocessingDrawing" xmlns:w10="urn:schemas-microsoft-com:office:word" xmlns:w="http://schemas.openxmlformats.org/wordprocessingml/2006/main" xmlns:w14="http://schemas.microsoft.com/office/word/2010/wordml" xmlns:w15="http://schemas.microsoft.com/office/word/2012/wordml" xmlns:w16cex="http://schemas.microsoft.com/office/word/2018/wordml/cex" xmlns:w16cid="http://schemas.microsoft.com/office/word/2016/wordml/cid" xmlns:w16="http://schemas.microsoft.com/office/word/2018/wordml" xmlns:w16sdtdh="http://schemas.microsoft.com/office/word/2020/wordml/sdtdatahash" xmlns:w16se="http://schemas.microsoft.com/office/word/2015/wordml/symex" xmlns:wpg="http://schemas.microsoft.com/office/word/2010/wordprocessingGroup" xmlns:wpi="http://schemas.microsoft.com/office/word/2010/wordprocessingInk" xmlns:wne="http://schemas.microsoft.com/office/word/2006/wordml" xmlns:wps="http://schemas.microsoft.com/office/word/2010/wordprocessingShape" mc:Ignorable="w14 w15 w16se w16cid w16 w16cex w16sdtdh wp14">
+<w:document xmlns:wpc="http://schemas.microsoft.com/office/word/2010/wordprocessingCanvas" xmlns:cx="http://schemas.microsoft.com/office/drawing/2014/chartex" xmlns:cx1="http://schemas.microsoft.com/office/drawing/2015/9/8/chartex" xmlns:cx2="http://schemas.microsoft.com/office/drawing/2015/10/21/chartex" xmlns:cx3="http://schemas.microsoft.com/office/drawing/2016/5/9/chartex" xmlns:cx4="http://schemas.microsoft.com/office/drawing/2016/5/10/chartex" xmlns:cx5="http://schemas.microsoft.com/office/drawing/2016/5/11/chartex" xmlns:cx6="http://schemas.microsoft.com/office/drawing/2016/5/12/chartex" xmlns:cx7="http://schemas.microsoft.com/office/drawing/2016/5/13/chartex" xmlns:cx8="http://schemas.microsoft.com/office/drawing/2016/5/14/chartex" xmlns:mc="http://schemas.openxmlformats.org/markup-compatibility/2006" xmlns:aink="http://schemas.microsoft.com/office/drawing/2016/ink" xmlns:am3d="http://schemas.microsoft.com/office/drawing/2017/model3d" xmlns:o="urn:schemas-microsoft-com:office:office" xmlns:r="http://schemas.openxmlformats.org/officeDocument/2006/relationships" xmlns:m="http://schemas.openxmlformats.org/officeDocument/2006/math" xmlns:v="urn:schemas-microsoft-com:vml" xmlns:wp14="http://schemas.microsoft.com/office/word/2010/wordprocessingDrawing" xmlns:wp="http://schemas.openxmlformats.org/drawingml/2006/wordprocessingDrawing" xmlns:w10="urn:schemas-microsoft-com:office:word" xmlns:w="http://schemas.openxmlformats.org/wordprocessingml/2006/main" xmlns:w14="http://schemas.microsoft.com/office/word/2010/wordml" xmlns:w15="http://schemas.microsoft.com/office/word/2012/wordml" xmlns:w16cex="http://schemas.microsoft.com/office/word/2018/wordml/cex" xmlns:w16cid="http://schemas.microsoft.com/office/word/2016/wordml/cid" xmlns:w16="http://schemas.microsoft.com/office/word/2018/wordml" xmlns:w16se="http://schemas.microsoft.com/office/word/2015/wordml/symex" xmlns:wpg="http://schemas.microsoft.com/office/word/2010/wordprocessingGroup" xmlns:wpi="http://schemas.microsoft.com/office/word/2010/wordprocessingInk" xmlns:wne="http://schemas.microsoft.com/office/word/2006/wordml" xmlns:wps="http://schemas.microsoft.com/office/word/2010/wordprocessingShape" mc:Ignorable="w14 w15 w16se w16cid w16 w16cex wp14">
   <w:body>
     <w:p>
       <w:pPr>
-        <w:pStyle w:val="Heading1"/>
+        <w:pStyle w:val="berschrift1"/>
         <w:rPr>
           <w:noProof/>
           <w:lang w:val="en-US"/>
@@ -20,20 +20,20 @@
     </w:p>
     <w:p>
       <w:pPr>
-        <w:pStyle w:val="NormalWeb"/>
-        <w:spacing w:before="0" w:beforeAutospacing="0" w:after="0" w:afterAutospacing="0"/>
-        <w:rPr>
-          <w:rFonts w:ascii="Calibri" w:hAnsi="Calibri" w:cs="Calibri"/>
-          <w:noProof/>
-          <w:sz w:val="22"/>
-          <w:szCs w:val="22"/>
-          <w:lang w:val="en-US"/>
-        </w:rPr>
-      </w:pPr>
-    </w:p>
-    <w:p>
-      <w:pPr>
-        <w:pStyle w:val="NormalWeb"/>
+        <w:pStyle w:val="StandardWeb"/>
+        <w:spacing w:before="0" w:beforeAutospacing="0" w:after="0" w:afterAutospacing="0"/>
+        <w:rPr>
+          <w:rFonts w:ascii="Calibri" w:hAnsi="Calibri" w:cs="Calibri"/>
+          <w:noProof/>
+          <w:sz w:val="22"/>
+          <w:szCs w:val="22"/>
+          <w:lang w:val="en-US"/>
+        </w:rPr>
+      </w:pPr>
+    </w:p>
+    <w:p>
+      <w:pPr>
+        <w:pStyle w:val="StandardWeb"/>
         <w:spacing w:before="0" w:beforeAutospacing="0" w:after="0" w:afterAutospacing="0"/>
         <w:rPr>
           <w:rFonts w:ascii="Calibri" w:hAnsi="Calibri" w:cs="Calibri"/>
@@ -56,7 +56,7 @@
     </w:p>
     <w:p>
       <w:pPr>
-        <w:pStyle w:val="NormalWeb"/>
+        <w:pStyle w:val="StandardWeb"/>
         <w:spacing w:before="0" w:beforeAutospacing="0" w:after="0" w:afterAutospacing="0"/>
         <w:ind w:left="540"/>
         <w:rPr>
@@ -80,7 +80,7 @@
     </w:p>
     <w:p>
       <w:pPr>
-        <w:pStyle w:val="NormalWeb"/>
+        <w:pStyle w:val="StandardWeb"/>
         <w:spacing w:before="0" w:beforeAutospacing="0" w:after="0" w:afterAutospacing="0"/>
         <w:ind w:left="1080"/>
         <w:rPr>
@@ -104,7 +104,7 @@
     </w:p>
     <w:p>
       <w:pPr>
-        <w:pStyle w:val="NormalWeb"/>
+        <w:pStyle w:val="StandardWeb"/>
         <w:spacing w:before="0" w:beforeAutospacing="0" w:after="0" w:afterAutospacing="0"/>
         <w:ind w:left="1620"/>
         <w:rPr>
@@ -128,7 +128,7 @@
     </w:p>
     <w:p>
       <w:pPr>
-        <w:pStyle w:val="NormalWeb"/>
+        <w:pStyle w:val="StandardWeb"/>
         <w:spacing w:before="0" w:beforeAutospacing="0" w:after="0" w:afterAutospacing="0"/>
         <w:ind w:left="2160"/>
         <w:rPr>
@@ -152,7 +152,7 @@
     </w:p>
     <w:p>
       <w:pPr>
-        <w:pStyle w:val="NormalWeb"/>
+        <w:pStyle w:val="StandardWeb"/>
         <w:spacing w:before="0" w:beforeAutospacing="0" w:after="0" w:afterAutospacing="0"/>
         <w:ind w:left="2700"/>
         <w:rPr>
@@ -176,7 +176,7 @@
     </w:p>
     <w:p>
       <w:pPr>
-        <w:pStyle w:val="NormalWeb"/>
+        <w:pStyle w:val="StandardWeb"/>
         <w:spacing w:before="0" w:beforeAutospacing="0" w:after="0" w:afterAutospacing="0"/>
         <w:ind w:left="1620"/>
         <w:rPr>
@@ -200,7 +200,7 @@
     </w:p>
     <w:p>
       <w:pPr>
-        <w:pStyle w:val="NormalWeb"/>
+        <w:pStyle w:val="StandardWeb"/>
         <w:spacing w:before="0" w:beforeAutospacing="0" w:after="0" w:afterAutospacing="0"/>
         <w:ind w:left="2160"/>
         <w:rPr>
@@ -224,7 +224,7 @@
     </w:p>
     <w:p>
       <w:pPr>
-        <w:pStyle w:val="NormalWeb"/>
+        <w:pStyle w:val="StandardWeb"/>
         <w:spacing w:before="0" w:beforeAutospacing="0" w:after="0" w:afterAutospacing="0"/>
         <w:ind w:left="2700"/>
         <w:rPr>
@@ -248,7 +248,7 @@
     </w:p>
     <w:p>
       <w:pPr>
-        <w:pStyle w:val="NormalWeb"/>
+        <w:pStyle w:val="StandardWeb"/>
         <w:spacing w:before="0" w:beforeAutospacing="0" w:after="0" w:afterAutospacing="0"/>
         <w:ind w:left="3240"/>
         <w:rPr>
@@ -272,7 +272,7 @@
     </w:p>
     <w:p>
       <w:pPr>
-        <w:pStyle w:val="NormalWeb"/>
+        <w:pStyle w:val="StandardWeb"/>
         <w:spacing w:before="0" w:beforeAutospacing="0" w:after="0" w:afterAutospacing="0"/>
         <w:ind w:left="3240"/>
         <w:rPr>
@@ -296,7 +296,7 @@
     </w:p>
     <w:p>
       <w:pPr>
-        <w:pStyle w:val="NormalWeb"/>
+        <w:pStyle w:val="StandardWeb"/>
         <w:spacing w:before="0" w:beforeAutospacing="0" w:after="0" w:afterAutospacing="0"/>
         <w:ind w:left="3780"/>
         <w:rPr>
@@ -320,7 +320,7 @@
     </w:p>
     <w:p>
       <w:pPr>
-        <w:pStyle w:val="NormalWeb"/>
+        <w:pStyle w:val="StandardWeb"/>
         <w:spacing w:before="0" w:beforeAutospacing="0" w:after="0" w:afterAutospacing="0"/>
         <w:ind w:left="2700"/>
         <w:rPr>
@@ -344,7 +344,7 @@
     </w:p>
     <w:p>
       <w:pPr>
-        <w:pStyle w:val="NormalWeb"/>
+        <w:pStyle w:val="StandardWeb"/>
         <w:spacing w:before="0" w:beforeAutospacing="0" w:after="0" w:afterAutospacing="0"/>
         <w:ind w:left="3240"/>
         <w:rPr>
@@ -368,7 +368,7 @@
     </w:p>
     <w:p>
       <w:pPr>
-        <w:pStyle w:val="NormalWeb"/>
+        <w:pStyle w:val="StandardWeb"/>
         <w:spacing w:before="0" w:beforeAutospacing="0" w:after="0" w:afterAutospacing="0"/>
         <w:ind w:left="1620"/>
         <w:rPr>
@@ -392,7 +392,7 @@
     </w:p>
     <w:p>
       <w:pPr>
-        <w:pStyle w:val="NormalWeb"/>
+        <w:pStyle w:val="StandardWeb"/>
         <w:spacing w:before="0" w:beforeAutospacing="0" w:after="0" w:afterAutospacing="0"/>
         <w:ind w:left="2160"/>
         <w:rPr>
@@ -416,7 +416,7 @@
     </w:p>
     <w:p>
       <w:pPr>
-        <w:pStyle w:val="NormalWeb"/>
+        <w:pStyle w:val="StandardWeb"/>
         <w:spacing w:before="0" w:beforeAutospacing="0" w:after="0" w:afterAutospacing="0"/>
         <w:ind w:left="2700"/>
         <w:rPr>
@@ -440,7 +440,7 @@
     </w:p>
     <w:p>
       <w:pPr>
-        <w:pStyle w:val="NormalWeb"/>
+        <w:pStyle w:val="StandardWeb"/>
         <w:spacing w:before="0" w:beforeAutospacing="0" w:after="0" w:afterAutospacing="0"/>
         <w:ind w:left="2700"/>
         <w:rPr>
@@ -464,7 +464,7 @@
     </w:p>
     <w:p>
       <w:pPr>
-        <w:pStyle w:val="NormalWeb"/>
+        <w:pStyle w:val="StandardWeb"/>
         <w:spacing w:before="0" w:beforeAutospacing="0" w:after="0" w:afterAutospacing="0"/>
         <w:ind w:left="1080"/>
         <w:rPr>
@@ -483,12 +483,12 @@
           <w:szCs w:val="22"/>
           <w:lang w:val="en-US"/>
         </w:rPr>
-        <w:t>PacManUiBuilder builder = new PacManUiBuilder.withDefaultButtons;</w:t>
-      </w:r>
-    </w:p>
-    <w:p>
-      <w:pPr>
-        <w:pStyle w:val="NormalWeb"/>
+        <w:t>PacManUiBuilder builder = new PacManUiBuilder.withDefaultButtons</w:t>
+      </w:r>
+    </w:p>
+    <w:p>
+      <w:pPr>
+        <w:pStyle w:val="StandardWeb"/>
         <w:spacing w:before="0" w:beforeAutospacing="0" w:after="0" w:afterAutospacing="0"/>
         <w:ind w:left="1080"/>
         <w:rPr>
@@ -507,12 +507,12 @@
           <w:szCs w:val="22"/>
           <w:lang w:val="en-US"/>
         </w:rPr>
-        <w:t>addSinglePlayerKeys(builder);</w:t>
-      </w:r>
-    </w:p>
-    <w:p>
-      <w:pPr>
-        <w:pStyle w:val="NormalWeb"/>
+        <w:t>addSinglePlayerKeys(builder)</w:t>
+      </w:r>
+    </w:p>
+    <w:p>
+      <w:pPr>
+        <w:pStyle w:val="StandardWeb"/>
         <w:spacing w:before="0" w:beforeAutospacing="0" w:after="0" w:afterAutospacing="0"/>
         <w:ind w:left="1080"/>
         <w:rPr>
@@ -531,12 +531,12 @@
           <w:szCs w:val="22"/>
           <w:lang w:val="en-US"/>
         </w:rPr>
-        <w:t>pacManUI = builder.build(getGame);</w:t>
-      </w:r>
-    </w:p>
-    <w:p>
-      <w:pPr>
-        <w:pStyle w:val="NormalWeb"/>
+        <w:t>pacManUI = builder.build(getGame)</w:t>
+      </w:r>
+    </w:p>
+    <w:p>
+      <w:pPr>
+        <w:pStyle w:val="StandardWeb"/>
         <w:spacing w:before="0" w:beforeAutospacing="0" w:after="0" w:afterAutospacing="0"/>
         <w:ind w:left="1080"/>
         <w:rPr>
@@ -555,12 +555,22 @@
           <w:szCs w:val="22"/>
           <w:lang w:val="de-DE"/>
         </w:rPr>
-        <w:t>pacManUI.start;</w:t>
-      </w:r>
-    </w:p>
-    <w:p>
-      <w:pPr>
-        <w:pStyle w:val="NormalWeb"/>
+        <w:t>p</w:t>
+      </w:r>
+      <w:r>
+        <w:rPr>
+          <w:rFonts w:ascii="Calibri" w:hAnsi="Calibri" w:cs="Calibri"/>
+          <w:noProof/>
+          <w:sz w:val="22"/>
+          <w:szCs w:val="22"/>
+          <w:lang w:val="de-DE"/>
+        </w:rPr>
+        <w:t>acManUI.start</w:t>
+      </w:r>
+    </w:p>
+    <w:p>
+      <w:pPr>
+        <w:pStyle w:val="StandardWeb"/>
         <w:spacing w:before="0" w:beforeAutospacing="0" w:after="0" w:afterAutospacing="0"/>
         <w:ind w:left="1080"/>
         <w:rPr>
@@ -571,40 +581,328 @@
           <w:lang w:val="de-DE"/>
         </w:rPr>
       </w:pPr>
-    </w:p>
-    <w:p>
-      <w:pPr>
-        <w:pStyle w:val="NormalWeb"/>
+      <w:r>
+        <w:rPr>
+          <w:rFonts w:ascii="Calibri" w:hAnsi="Calibri" w:cs="Calibri"/>
+          <w:noProof/>
+          <w:sz w:val="22"/>
+          <w:szCs w:val="22"/>
+          <w:lang w:val="de-DE"/>
+        </w:rPr>
+        <w:tab/>
+        <w:t>PacManUI.nextFrame</w:t>
+      </w:r>
+    </w:p>
+    <w:p>
+      <w:pPr>
+        <w:pStyle w:val="StandardWeb"/>
+        <w:spacing w:before="0" w:beforeAutospacing="0" w:after="0" w:afterAutospacing="0"/>
+        <w:rPr>
+          <w:rFonts w:ascii="Calibri" w:hAnsi="Calibri" w:cs="Calibri"/>
+          <w:noProof/>
+          <w:sz w:val="22"/>
+          <w:szCs w:val="22"/>
+          <w:lang w:val="de-DE"/>
+        </w:rPr>
+      </w:pPr>
+    </w:p>
+    <w:p>
+      <w:pPr>
+        <w:pStyle w:val="StandardWeb"/>
+        <w:spacing w:before="0" w:beforeAutospacing="0" w:after="0" w:afterAutospacing="0"/>
+        <w:rPr>
+          <w:rFonts w:ascii="Calibri" w:hAnsi="Calibri" w:cs="Calibri"/>
+          <w:sz w:val="22"/>
+          <w:szCs w:val="22"/>
+          <w:lang w:val="en-GB"/>
+        </w:rPr>
+      </w:pPr>
+    </w:p>
+    <w:p>
+      <w:pPr>
+        <w:pStyle w:val="StandardWeb"/>
+        <w:spacing w:before="0" w:beforeAutospacing="0" w:after="0" w:afterAutospacing="0"/>
+        <w:rPr>
+          <w:rFonts w:ascii="Calibri" w:hAnsi="Calibri" w:cs="Calibri"/>
+          <w:sz w:val="22"/>
+          <w:szCs w:val="22"/>
+          <w:lang w:val="en-GB"/>
+        </w:rPr>
+      </w:pPr>
+      <w:r>
+        <w:rPr>
+          <w:rFonts w:ascii="Calibri" w:hAnsi="Calibri" w:cs="Calibri"/>
+          <w:sz w:val="22"/>
+          <w:szCs w:val="22"/>
+          <w:lang w:val="en-GB"/>
+        </w:rPr>
+        <w:t xml:space="preserve">The level of </w:t>
+      </w:r>
+      <w:r>
+        <w:rPr>
+          <w:rFonts w:ascii="Calibri" w:hAnsi="Calibri" w:cs="Calibri"/>
+          <w:sz w:val="22"/>
+          <w:szCs w:val="22"/>
+          <w:lang w:val="en-GB"/>
+        </w:rPr>
+        <w:t>methods</w:t>
+      </w:r>
+      <w:r>
+        <w:rPr>
+          <w:rFonts w:ascii="Calibri" w:hAnsi="Calibri" w:cs="Calibri"/>
+          <w:sz w:val="22"/>
+          <w:szCs w:val="22"/>
+          <w:lang w:val="en-GB"/>
+        </w:rPr>
+        <w:t xml:space="preserve"> of this call</w:t>
+      </w:r>
+      <w:r>
+        <w:rPr>
+          <w:rFonts w:ascii="Calibri" w:hAnsi="Calibri" w:cs="Calibri"/>
+          <w:sz w:val="22"/>
+          <w:szCs w:val="22"/>
+          <w:lang w:val="en-GB"/>
+        </w:rPr>
+        <w:t xml:space="preserve"> </w:t>
+      </w:r>
+      <w:r>
+        <w:rPr>
+          <w:rFonts w:ascii="Calibri" w:hAnsi="Calibri" w:cs="Calibri"/>
+          <w:sz w:val="22"/>
+          <w:szCs w:val="22"/>
+          <w:lang w:val="en-GB"/>
+        </w:rPr>
+        <w:t xml:space="preserve">graph varies depending on the </w:t>
+      </w:r>
+      <w:r>
+        <w:rPr>
+          <w:rFonts w:ascii="Calibri" w:hAnsi="Calibri" w:cs="Calibri"/>
+          <w:sz w:val="22"/>
+          <w:szCs w:val="22"/>
+          <w:lang w:val="en-GB"/>
+        </w:rPr>
+        <w:t>method</w:t>
+      </w:r>
+      <w:r>
+        <w:rPr>
+          <w:rFonts w:ascii="Calibri" w:hAnsi="Calibri" w:cs="Calibri"/>
+          <w:sz w:val="22"/>
+          <w:szCs w:val="22"/>
+          <w:lang w:val="en-GB"/>
+        </w:rPr>
+        <w:t>. The call</w:t>
+      </w:r>
+      <w:r>
+        <w:rPr>
+          <w:rFonts w:ascii="Calibri" w:hAnsi="Calibri" w:cs="Calibri"/>
+          <w:sz w:val="22"/>
+          <w:szCs w:val="22"/>
+          <w:lang w:val="en-GB"/>
+        </w:rPr>
+        <w:t xml:space="preserve"> </w:t>
+      </w:r>
+      <w:r>
+        <w:rPr>
+          <w:rFonts w:ascii="Calibri" w:hAnsi="Calibri" w:cs="Calibri"/>
+          <w:sz w:val="22"/>
+          <w:szCs w:val="22"/>
+          <w:lang w:val="en-GB"/>
+        </w:rPr>
+        <w:t xml:space="preserve">graph goes as deep as the functions are accessing the resources package. This </w:t>
+      </w:r>
+      <w:r>
+        <w:rPr>
+          <w:rFonts w:ascii="Calibri" w:hAnsi="Calibri" w:cs="Calibri"/>
+          <w:sz w:val="22"/>
+          <w:szCs w:val="22"/>
+          <w:lang w:val="en-GB"/>
+        </w:rPr>
+        <w:t>visualizes the structure of this project in a clear way.</w:t>
+      </w:r>
+    </w:p>
+    <w:p>
+      <w:pPr>
+        <w:pStyle w:val="StandardWeb"/>
+        <w:spacing w:before="0" w:beforeAutospacing="0" w:after="0" w:afterAutospacing="0"/>
+        <w:rPr>
+          <w:rFonts w:ascii="Calibri" w:hAnsi="Calibri" w:cs="Calibri"/>
+          <w:sz w:val="22"/>
+          <w:szCs w:val="22"/>
+          <w:lang w:val="en-GB"/>
+        </w:rPr>
+      </w:pPr>
+    </w:p>
+    <w:p>
+      <w:pPr>
+        <w:pStyle w:val="StandardWeb"/>
+        <w:spacing w:before="0" w:beforeAutospacing="0" w:after="0" w:afterAutospacing="0"/>
+        <w:rPr>
+          <w:rFonts w:ascii="Calibri" w:hAnsi="Calibri" w:cs="Calibri"/>
+          <w:sz w:val="22"/>
+          <w:szCs w:val="22"/>
+          <w:lang w:val="en-GB"/>
+        </w:rPr>
+      </w:pPr>
+      <w:r>
+        <w:rPr>
+          <w:rFonts w:ascii="Calibri" w:hAnsi="Calibri" w:cs="Calibri"/>
+          <w:sz w:val="22"/>
+          <w:szCs w:val="22"/>
+          <w:lang w:val="en-GB"/>
+        </w:rPr>
+        <w:t>iii) What we understood:</w:t>
+      </w:r>
+    </w:p>
+    <w:p>
+      <w:pPr>
+        <w:pStyle w:val="StandardWeb"/>
+        <w:spacing w:before="0" w:beforeAutospacing="0" w:after="0" w:afterAutospacing="0"/>
+        <w:rPr>
+          <w:rFonts w:ascii="Calibri" w:hAnsi="Calibri" w:cs="Calibri"/>
+          <w:sz w:val="22"/>
+          <w:szCs w:val="22"/>
+          <w:lang w:val="en-GB"/>
+        </w:rPr>
+      </w:pPr>
+    </w:p>
+    <w:p>
+      <w:pPr>
+        <w:pStyle w:val="StandardWeb"/>
+        <w:spacing w:before="0" w:beforeAutospacing="0" w:after="0" w:afterAutospacing="0"/>
+        <w:rPr>
+          <w:rFonts w:ascii="Calibri" w:hAnsi="Calibri" w:cs="Calibri"/>
+          <w:sz w:val="22"/>
+          <w:szCs w:val="22"/>
+          <w:lang w:val="en-GB"/>
+        </w:rPr>
+      </w:pPr>
+      <w:r>
+        <w:rPr>
+          <w:rFonts w:ascii="Calibri" w:hAnsi="Calibri" w:cs="Calibri"/>
+          <w:sz w:val="22"/>
+          <w:szCs w:val="22"/>
+          <w:lang w:val="en-GB"/>
+        </w:rPr>
+        <w:t>the packages game, player, level, board</w:t>
+      </w:r>
+      <w:r>
+        <w:rPr>
+          <w:rFonts w:ascii="Calibri" w:hAnsi="Calibri" w:cs="Calibri"/>
+          <w:sz w:val="22"/>
+          <w:szCs w:val="22"/>
+          <w:lang w:val="en-GB"/>
+        </w:rPr>
+        <w:t xml:space="preserve"> and ghost</w:t>
+      </w:r>
+      <w:r>
+        <w:rPr>
+          <w:rFonts w:ascii="Calibri" w:hAnsi="Calibri" w:cs="Calibri"/>
+          <w:sz w:val="22"/>
+          <w:szCs w:val="22"/>
+          <w:lang w:val="en-GB"/>
+        </w:rPr>
+        <w:t xml:space="preserve"> </w:t>
+      </w:r>
+      <w:r>
+        <w:rPr>
+          <w:rFonts w:ascii="Calibri" w:hAnsi="Calibri" w:cs="Calibri"/>
+          <w:sz w:val="22"/>
+          <w:szCs w:val="22"/>
+          <w:lang w:val="en-GB"/>
+        </w:rPr>
+        <w:t xml:space="preserve">all contain a “Factory” class. External methods are accessing the packages via this class. The “Factory” class </w:t>
+      </w:r>
+      <w:r>
+        <w:rPr>
+          <w:rFonts w:ascii="Calibri" w:hAnsi="Calibri" w:cs="Calibri"/>
+          <w:sz w:val="22"/>
+          <w:szCs w:val="22"/>
+          <w:lang w:val="en-GB"/>
+        </w:rPr>
+        <w:t xml:space="preserve">is responsible to create and return the corresponding object. All the “Factory” classes are accessing the </w:t>
+      </w:r>
+      <w:proofErr w:type="spellStart"/>
+      <w:r>
+        <w:rPr>
+          <w:rFonts w:ascii="Calibri" w:hAnsi="Calibri" w:cs="Calibri"/>
+          <w:sz w:val="22"/>
+          <w:szCs w:val="22"/>
+          <w:lang w:val="en-GB"/>
+        </w:rPr>
+        <w:t>spriteStore</w:t>
+      </w:r>
+      <w:proofErr w:type="spellEnd"/>
+      <w:r>
+        <w:rPr>
+          <w:rFonts w:ascii="Calibri" w:hAnsi="Calibri" w:cs="Calibri"/>
+          <w:sz w:val="22"/>
+          <w:szCs w:val="22"/>
+          <w:lang w:val="en-GB"/>
+        </w:rPr>
+        <w:t xml:space="preserve"> which is accessing the resources package. This is where it comes back together, all the information is stored in </w:t>
+      </w:r>
+      <w:r>
+        <w:rPr>
+          <w:rFonts w:ascii="Calibri" w:hAnsi="Calibri" w:cs="Calibri"/>
+          <w:sz w:val="22"/>
+          <w:szCs w:val="22"/>
+          <w:lang w:val="en-GB"/>
+        </w:rPr>
+        <w:t>one central</w:t>
+      </w:r>
+      <w:r>
+        <w:rPr>
+          <w:rFonts w:ascii="Calibri" w:hAnsi="Calibri" w:cs="Calibri"/>
+          <w:sz w:val="22"/>
+          <w:szCs w:val="22"/>
+          <w:lang w:val="en-GB"/>
+        </w:rPr>
+        <w:t xml:space="preserve"> place (graphics, board layout etc.)</w:t>
+      </w:r>
+    </w:p>
+    <w:p>
+      <w:pPr>
+        <w:pStyle w:val="StandardWeb"/>
         <w:spacing w:before="0" w:beforeAutospacing="0" w:after="0" w:afterAutospacing="0"/>
         <w:ind w:left="1080"/>
         <w:rPr>
           <w:rFonts w:ascii="Calibri" w:hAnsi="Calibri" w:cs="Calibri"/>
-          <w:noProof/>
-          <w:sz w:val="22"/>
-          <w:szCs w:val="22"/>
-          <w:lang w:val="de-DE"/>
-        </w:rPr>
-      </w:pPr>
-    </w:p>
-    <w:p>
-      <w:pPr>
-        <w:pStyle w:val="NormalWeb"/>
+          <w:sz w:val="22"/>
+          <w:szCs w:val="22"/>
+          <w:lang w:val="en-GB"/>
+        </w:rPr>
+      </w:pPr>
+    </w:p>
+    <w:p>
+      <w:pPr>
+        <w:pStyle w:val="StandardWeb"/>
         <w:spacing w:before="0" w:beforeAutospacing="0" w:after="0" w:afterAutospacing="0"/>
         <w:ind w:left="1080"/>
         <w:rPr>
           <w:rFonts w:ascii="Calibri" w:hAnsi="Calibri" w:cs="Calibri"/>
-          <w:noProof/>
-          <w:sz w:val="22"/>
-          <w:szCs w:val="22"/>
-          <w:lang w:val="de-DE"/>
-        </w:rPr>
-      </w:pPr>
-    </w:p>
-    <w:p>
-      <w:pPr>
-        <w:rPr>
-          <w:noProof/>
-          <w:lang w:val="de-DE"/>
+          <w:sz w:val="22"/>
+          <w:szCs w:val="22"/>
+          <w:lang w:val="en-GB"/>
+        </w:rPr>
+      </w:pPr>
+    </w:p>
+    <w:p>
+      <w:pPr>
+        <w:pStyle w:val="StandardWeb"/>
+        <w:spacing w:before="0" w:beforeAutospacing="0" w:after="0" w:afterAutospacing="0"/>
+        <w:ind w:left="1080"/>
+        <w:rPr>
+          <w:rFonts w:ascii="Calibri" w:hAnsi="Calibri" w:cs="Calibri"/>
+          <w:sz w:val="22"/>
+          <w:szCs w:val="22"/>
+          <w:lang w:val="en-GB"/>
+        </w:rPr>
+      </w:pPr>
+    </w:p>
+    <w:p>
+      <w:pPr>
+        <w:rPr>
+          <w:lang w:val="en-GB"/>
         </w:rPr>
       </w:pPr>
     </w:p>
@@ -619,7 +917,7 @@
 </file>
 
 <file path=word/styles.xml><?xml version="1.0" encoding="utf-8"?>
-<w:styles xmlns:mc="http://schemas.openxmlformats.org/markup-compatibility/2006" xmlns:r="http://schemas.openxmlformats.org/officeDocument/2006/relationships" xmlns:w="http://schemas.openxmlformats.org/wordprocessingml/2006/main" xmlns:w14="http://schemas.microsoft.com/office/word/2010/wordml" xmlns:w15="http://schemas.microsoft.com/office/word/2012/wordml" xmlns:w16cex="http://schemas.microsoft.com/office/word/2018/wordml/cex" xmlns:w16cid="http://schemas.microsoft.com/office/word/2016/wordml/cid" xmlns:w16="http://schemas.microsoft.com/office/word/2018/wordml" xmlns:w16sdtdh="http://schemas.microsoft.com/office/word/2020/wordml/sdtdatahash" xmlns:w16se="http://schemas.microsoft.com/office/word/2015/wordml/symex" mc:Ignorable="w14 w15 w16se w16cid w16 w16cex w16sdtdh">
+<w:styles xmlns:mc="http://schemas.openxmlformats.org/markup-compatibility/2006" xmlns:r="http://schemas.openxmlformats.org/officeDocument/2006/relationships" xmlns:w="http://schemas.openxmlformats.org/wordprocessingml/2006/main" xmlns:w14="http://schemas.microsoft.com/office/word/2010/wordml" xmlns:w15="http://schemas.microsoft.com/office/word/2012/wordml" xmlns:w16cex="http://schemas.microsoft.com/office/word/2018/wordml/cex" xmlns:w16cid="http://schemas.microsoft.com/office/word/2016/wordml/cid" xmlns:w16="http://schemas.microsoft.com/office/word/2018/wordml" xmlns:w16se="http://schemas.microsoft.com/office/word/2015/wordml/symex" mc:Ignorable="w14 w15 w16se w16cid w16 w16cex">
   <w:docDefaults>
     <w:rPrDefault>
       <w:rPr>
@@ -1013,15 +1311,15 @@
     <w:lsdException w:name="Unresolved Mention" w:semiHidden="1" w:unhideWhenUsed="1"/>
     <w:lsdException w:name="Smart Link" w:semiHidden="1" w:unhideWhenUsed="1"/>
   </w:latentStyles>
-  <w:style w:type="paragraph" w:default="1" w:styleId="Normal">
+  <w:style w:type="paragraph" w:default="1" w:styleId="Standard">
     <w:name w:val="Normal"/>
     <w:qFormat/>
   </w:style>
-  <w:style w:type="paragraph" w:styleId="Heading1">
+  <w:style w:type="paragraph" w:styleId="berschrift1">
     <w:name w:val="heading 1"/>
-    <w:basedOn w:val="Normal"/>
-    <w:next w:val="Normal"/>
-    <w:link w:val="Heading1Char"/>
+    <w:basedOn w:val="Standard"/>
+    <w:next w:val="Standard"/>
+    <w:link w:val="berschrift1Zchn"/>
     <w:uiPriority w:val="9"/>
     <w:qFormat/>
     <w:rsid w:val="0054425F"/>
@@ -1038,13 +1336,13 @@
       <w:szCs w:val="32"/>
     </w:rPr>
   </w:style>
-  <w:style w:type="character" w:default="1" w:styleId="DefaultParagraphFont">
+  <w:style w:type="character" w:default="1" w:styleId="Absatz-Standardschriftart">
     <w:name w:val="Default Paragraph Font"/>
     <w:uiPriority w:val="1"/>
     <w:semiHidden/>
     <w:unhideWhenUsed/>
   </w:style>
-  <w:style w:type="table" w:default="1" w:styleId="TableNormal">
+  <w:style w:type="table" w:default="1" w:styleId="NormaleTabelle">
     <w:name w:val="Normal Table"/>
     <w:uiPriority w:val="99"/>
     <w:semiHidden/>
@@ -1059,16 +1357,16 @@
       </w:tblCellMar>
     </w:tblPr>
   </w:style>
-  <w:style w:type="numbering" w:default="1" w:styleId="NoList">
+  <w:style w:type="numbering" w:default="1" w:styleId="KeineListe">
     <w:name w:val="No List"/>
     <w:uiPriority w:val="99"/>
     <w:semiHidden/>
     <w:unhideWhenUsed/>
   </w:style>
-  <w:style w:type="character" w:customStyle="1" w:styleId="Heading1Char">
-    <w:name w:val="Heading 1 Char"/>
-    <w:basedOn w:val="DefaultParagraphFont"/>
-    <w:link w:val="Heading1"/>
+  <w:style w:type="character" w:customStyle="1" w:styleId="berschrift1Zchn">
+    <w:name w:val="Überschrift 1 Zchn"/>
+    <w:basedOn w:val="Absatz-Standardschriftart"/>
+    <w:link w:val="berschrift1"/>
     <w:uiPriority w:val="9"/>
     <w:rsid w:val="0054425F"/>
     <w:rPr>
@@ -1078,9 +1376,9 @@
       <w:szCs w:val="32"/>
     </w:rPr>
   </w:style>
-  <w:style w:type="paragraph" w:styleId="NormalWeb">
+  <w:style w:type="paragraph" w:styleId="StandardWeb">
     <w:name w:val="Normal (Web)"/>
-    <w:basedOn w:val="Normal"/>
+    <w:basedOn w:val="Standard"/>
     <w:uiPriority w:val="99"/>
     <w:semiHidden/>
     <w:unhideWhenUsed/>

</xml_diff>